<commit_message>
consultas agnadidas a Apartado2.doc
</commit_message>
<xml_diff>
--- a/Apartados/Apartado 2/Apartado2.docx
+++ b/Apartados/Apartado 2/Apartado2.docx
@@ -30,7 +30,285 @@
         <w:t>diferencias significativas entre ellas respecto al coste de ejecución.</w:t>
       </w:r>
     </w:p>
-    <w:p/>
+    <w:p>
+      <w:pPr>
+        <w:rPr>
+          <w:rFonts w:ascii="Arial" w:hAnsi="Arial" w:cs="Arial"/>
+        </w:rPr>
+      </w:pPr>
+      <w:r>
+        <w:rPr>
+          <w:rFonts w:ascii="Arial" w:hAnsi="Arial" w:cs="Arial"/>
+        </w:rPr>
+        <w:t>In, Join, Exists, Inner join.</w:t>
+      </w:r>
+    </w:p>
+    <w:p>
+      <w:pPr>
+        <w:rPr>
+          <w:rFonts w:ascii="Arial" w:hAnsi="Arial" w:cs="Arial"/>
+        </w:rPr>
+      </w:pPr>
+      <w:r>
+        <w:rPr>
+          <w:rFonts w:ascii="Arial" w:hAnsi="Arial" w:cs="Arial"/>
+        </w:rPr>
+        <w:t>In</w:t>
+      </w:r>
+    </w:p>
+    <w:p>
+      <w:pPr>
+        <w:rPr>
+          <w:rFonts w:ascii="Arial" w:hAnsi="Arial" w:cs="Arial"/>
+        </w:rPr>
+      </w:pPr>
+      <w:r>
+        <w:drawing>
+          <wp:inline distT="0" distB="0" distL="0" distR="0" wp14:anchorId="417528F0" wp14:editId="46B055A8">
+            <wp:extent cx="5400040" cy="1181735"/>
+            <wp:effectExtent l="152400" t="152400" r="353060" b="361315"/>
+            <wp:docPr id="14" name="Imagen 14"/>
+            <wp:cNvGraphicFramePr>
+              <a:graphicFrameLocks xmlns:a="http://schemas.openxmlformats.org/drawingml/2006/main" noChangeAspect="1"/>
+            </wp:cNvGraphicFramePr>
+            <a:graphic xmlns:a="http://schemas.openxmlformats.org/drawingml/2006/main">
+              <a:graphicData uri="http://schemas.openxmlformats.org/drawingml/2006/picture">
+                <pic:pic xmlns:pic="http://schemas.openxmlformats.org/drawingml/2006/picture">
+                  <pic:nvPicPr>
+                    <pic:cNvPr id="1" name=""/>
+                    <pic:cNvPicPr/>
+                  </pic:nvPicPr>
+                  <pic:blipFill>
+                    <a:blip r:embed="rId4"/>
+                    <a:stretch>
+                      <a:fillRect/>
+                    </a:stretch>
+                  </pic:blipFill>
+                  <pic:spPr>
+                    <a:xfrm>
+                      <a:off x="0" y="0"/>
+                      <a:ext cx="5400040" cy="1181735"/>
+                    </a:xfrm>
+                    <a:prstGeom prst="rect">
+                      <a:avLst/>
+                    </a:prstGeom>
+                    <a:ln>
+                      <a:noFill/>
+                    </a:ln>
+                    <a:effectLst>
+                      <a:outerShdw blurRad="292100" dist="139700" dir="2700000" algn="tl" rotWithShape="0">
+                        <a:srgbClr val="333333">
+                          <a:alpha val="65000"/>
+                        </a:srgbClr>
+                      </a:outerShdw>
+                    </a:effectLst>
+                  </pic:spPr>
+                </pic:pic>
+              </a:graphicData>
+            </a:graphic>
+          </wp:inline>
+        </w:drawing>
+      </w:r>
+    </w:p>
+    <w:p>
+      <w:pPr>
+        <w:rPr>
+          <w:rFonts w:ascii="Arial" w:hAnsi="Arial" w:cs="Arial"/>
+        </w:rPr>
+      </w:pPr>
+      <w:r>
+        <w:rPr>
+          <w:rFonts w:ascii="Arial" w:hAnsi="Arial" w:cs="Arial"/>
+        </w:rPr>
+        <w:t>Join</w:t>
+      </w:r>
+    </w:p>
+    <w:p>
+      <w:pPr>
+        <w:rPr>
+          <w:rFonts w:ascii="Arial" w:hAnsi="Arial" w:cs="Arial"/>
+        </w:rPr>
+      </w:pPr>
+      <w:r>
+        <w:rPr>
+          <w:rFonts w:ascii="Arial" w:hAnsi="Arial" w:cs="Arial"/>
+        </w:rPr>
+        <w:drawing>
+          <wp:inline distT="0" distB="0" distL="0" distR="0" wp14:anchorId="6C38F2CE" wp14:editId="2071AED1">
+            <wp:extent cx="5400040" cy="1140460"/>
+            <wp:effectExtent l="152400" t="152400" r="353060" b="364490"/>
+            <wp:docPr id="15" name="Imagen 15"/>
+            <wp:cNvGraphicFramePr>
+              <a:graphicFrameLocks xmlns:a="http://schemas.openxmlformats.org/drawingml/2006/main" noChangeAspect="1"/>
+            </wp:cNvGraphicFramePr>
+            <a:graphic xmlns:a="http://schemas.openxmlformats.org/drawingml/2006/main">
+              <a:graphicData uri="http://schemas.openxmlformats.org/drawingml/2006/picture">
+                <pic:pic xmlns:pic="http://schemas.openxmlformats.org/drawingml/2006/picture">
+                  <pic:nvPicPr>
+                    <pic:cNvPr id="1" name=""/>
+                    <pic:cNvPicPr/>
+                  </pic:nvPicPr>
+                  <pic:blipFill>
+                    <a:blip r:embed="rId5"/>
+                    <a:stretch>
+                      <a:fillRect/>
+                    </a:stretch>
+                  </pic:blipFill>
+                  <pic:spPr>
+                    <a:xfrm>
+                      <a:off x="0" y="0"/>
+                      <a:ext cx="5400040" cy="1140460"/>
+                    </a:xfrm>
+                    <a:prstGeom prst="rect">
+                      <a:avLst/>
+                    </a:prstGeom>
+                    <a:ln>
+                      <a:noFill/>
+                    </a:ln>
+                    <a:effectLst>
+                      <a:outerShdw blurRad="292100" dist="139700" dir="2700000" algn="tl" rotWithShape="0">
+                        <a:srgbClr val="333333">
+                          <a:alpha val="65000"/>
+                        </a:srgbClr>
+                      </a:outerShdw>
+                    </a:effectLst>
+                  </pic:spPr>
+                </pic:pic>
+              </a:graphicData>
+            </a:graphic>
+          </wp:inline>
+        </w:drawing>
+      </w:r>
+    </w:p>
+    <w:p>
+      <w:pPr>
+        <w:rPr>
+          <w:rFonts w:ascii="Arial" w:hAnsi="Arial" w:cs="Arial"/>
+        </w:rPr>
+      </w:pPr>
+      <w:r>
+        <w:rPr>
+          <w:rFonts w:ascii="Arial" w:hAnsi="Arial" w:cs="Arial"/>
+        </w:rPr>
+        <w:t>Exists</w:t>
+      </w:r>
+    </w:p>
+    <w:p>
+      <w:pPr>
+        <w:rPr>
+          <w:rFonts w:ascii="Arial" w:hAnsi="Arial" w:cs="Arial"/>
+        </w:rPr>
+      </w:pPr>
+      <w:r>
+        <w:rPr>
+          <w:rFonts w:ascii="Arial" w:hAnsi="Arial" w:cs="Arial"/>
+        </w:rPr>
+        <w:drawing>
+          <wp:inline distT="0" distB="0" distL="0" distR="0" wp14:anchorId="78E34B59" wp14:editId="1CCD316D">
+            <wp:extent cx="5400040" cy="698500"/>
+            <wp:effectExtent l="152400" t="152400" r="353060" b="368300"/>
+            <wp:docPr id="16" name="Imagen 16"/>
+            <wp:cNvGraphicFramePr>
+              <a:graphicFrameLocks xmlns:a="http://schemas.openxmlformats.org/drawingml/2006/main" noChangeAspect="1"/>
+            </wp:cNvGraphicFramePr>
+            <a:graphic xmlns:a="http://schemas.openxmlformats.org/drawingml/2006/main">
+              <a:graphicData uri="http://schemas.openxmlformats.org/drawingml/2006/picture">
+                <pic:pic xmlns:pic="http://schemas.openxmlformats.org/drawingml/2006/picture">
+                  <pic:nvPicPr>
+                    <pic:cNvPr id="1" name=""/>
+                    <pic:cNvPicPr/>
+                  </pic:nvPicPr>
+                  <pic:blipFill>
+                    <a:blip r:embed="rId6"/>
+                    <a:stretch>
+                      <a:fillRect/>
+                    </a:stretch>
+                  </pic:blipFill>
+                  <pic:spPr>
+                    <a:xfrm>
+                      <a:off x="0" y="0"/>
+                      <a:ext cx="5400040" cy="698500"/>
+                    </a:xfrm>
+                    <a:prstGeom prst="rect">
+                      <a:avLst/>
+                    </a:prstGeom>
+                    <a:ln>
+                      <a:noFill/>
+                    </a:ln>
+                    <a:effectLst>
+                      <a:outerShdw blurRad="292100" dist="139700" dir="2700000" algn="tl" rotWithShape="0">
+                        <a:srgbClr val="333333">
+                          <a:alpha val="65000"/>
+                        </a:srgbClr>
+                      </a:outerShdw>
+                    </a:effectLst>
+                  </pic:spPr>
+                </pic:pic>
+              </a:graphicData>
+            </a:graphic>
+          </wp:inline>
+        </w:drawing>
+      </w:r>
+    </w:p>
+    <w:p>
+      <w:r>
+        <w:rPr>
+          <w:rFonts w:ascii="Arial" w:hAnsi="Arial" w:cs="Arial"/>
+        </w:rPr>
+        <w:t>Inner join</w:t>
+      </w:r>
+    </w:p>
+    <w:p>
+      <w:bookmarkStart w:id="0" w:name="_GoBack"/>
+      <w:r>
+        <w:drawing>
+          <wp:inline distT="0" distB="0" distL="0" distR="0" wp14:anchorId="4D9C1405" wp14:editId="29125CBF">
+            <wp:extent cx="5400040" cy="996315"/>
+            <wp:effectExtent l="152400" t="152400" r="353060" b="356235"/>
+            <wp:docPr id="17" name="Imagen 17"/>
+            <wp:cNvGraphicFramePr>
+              <a:graphicFrameLocks xmlns:a="http://schemas.openxmlformats.org/drawingml/2006/main" noChangeAspect="1"/>
+            </wp:cNvGraphicFramePr>
+            <a:graphic xmlns:a="http://schemas.openxmlformats.org/drawingml/2006/main">
+              <a:graphicData uri="http://schemas.openxmlformats.org/drawingml/2006/picture">
+                <pic:pic xmlns:pic="http://schemas.openxmlformats.org/drawingml/2006/picture">
+                  <pic:nvPicPr>
+                    <pic:cNvPr id="1" name=""/>
+                    <pic:cNvPicPr/>
+                  </pic:nvPicPr>
+                  <pic:blipFill>
+                    <a:blip r:embed="rId7"/>
+                    <a:stretch>
+                      <a:fillRect/>
+                    </a:stretch>
+                  </pic:blipFill>
+                  <pic:spPr>
+                    <a:xfrm>
+                      <a:off x="0" y="0"/>
+                      <a:ext cx="5400040" cy="996315"/>
+                    </a:xfrm>
+                    <a:prstGeom prst="rect">
+                      <a:avLst/>
+                    </a:prstGeom>
+                    <a:ln>
+                      <a:noFill/>
+                    </a:ln>
+                    <a:effectLst>
+                      <a:outerShdw blurRad="292100" dist="139700" dir="2700000" algn="tl" rotWithShape="0">
+                        <a:srgbClr val="333333">
+                          <a:alpha val="65000"/>
+                        </a:srgbClr>
+                      </a:outerShdw>
+                    </a:effectLst>
+                  </pic:spPr>
+                </pic:pic>
+              </a:graphicData>
+            </a:graphic>
+          </wp:inline>
+        </w:drawing>
+      </w:r>
+      <w:bookmarkEnd w:id="0"/>
+    </w:p>
     <w:p/>
     <w:p/>
     <w:p/>
@@ -59,7 +337,7 @@
                     <pic:cNvPicPr/>
                   </pic:nvPicPr>
                   <pic:blipFill>
-                    <a:blip r:embed="rId4"/>
+                    <a:blip r:embed="rId8"/>
                     <a:stretch>
                       <a:fillRect/>
                     </a:stretch>
@@ -168,7 +446,7 @@
                     <pic:cNvPicPr/>
                   </pic:nvPicPr>
                   <pic:blipFill>
-                    <a:blip r:embed="rId5"/>
+                    <a:blip r:embed="rId9"/>
                     <a:stretch>
                       <a:fillRect/>
                     </a:stretch>
@@ -227,8 +505,8 @@
         <w:lastRenderedPageBreak/>
         <w:drawing>
           <wp:inline distT="0" distB="0" distL="0" distR="0" wp14:anchorId="6EBFF664" wp14:editId="4066B978">
-            <wp:extent cx="4467849" cy="4391638"/>
-            <wp:effectExtent l="0" t="0" r="9525" b="9525"/>
+            <wp:extent cx="2599583" cy="2555240"/>
+            <wp:effectExtent l="152400" t="152400" r="353695" b="359410"/>
             <wp:docPr id="11" name="Imagen 11"/>
             <wp:cNvGraphicFramePr>
               <a:graphicFrameLocks xmlns:a="http://schemas.openxmlformats.org/drawingml/2006/main" noChangeAspect="1"/>
@@ -241,7 +519,7 @@
                     <pic:cNvPicPr/>
                   </pic:nvPicPr>
                   <pic:blipFill>
-                    <a:blip r:embed="rId6"/>
+                    <a:blip r:embed="rId10"/>
                     <a:stretch>
                       <a:fillRect/>
                     </a:stretch>
@@ -249,11 +527,21 @@
                   <pic:spPr>
                     <a:xfrm>
                       <a:off x="0" y="0"/>
-                      <a:ext cx="4467849" cy="4391638"/>
+                      <a:ext cx="2604989" cy="2560554"/>
                     </a:xfrm>
                     <a:prstGeom prst="rect">
                       <a:avLst/>
                     </a:prstGeom>
+                    <a:ln>
+                      <a:noFill/>
+                    </a:ln>
+                    <a:effectLst>
+                      <a:outerShdw blurRad="292100" dist="139700" dir="2700000" algn="tl" rotWithShape="0">
+                        <a:srgbClr val="333333">
+                          <a:alpha val="65000"/>
+                        </a:srgbClr>
+                      </a:outerShdw>
+                    </a:effectLst>
                   </pic:spPr>
                 </pic:pic>
               </a:graphicData>
@@ -287,11 +575,10 @@
         <w:rPr>
           <w:rFonts w:ascii="Arial" w:hAnsi="Arial" w:cs="Arial"/>
         </w:rPr>
-        <w:lastRenderedPageBreak/>
         <w:drawing>
           <wp:inline distT="0" distB="0" distL="0" distR="0" wp14:anchorId="0117DEE3" wp14:editId="0904C090">
-            <wp:extent cx="4458322" cy="4382112"/>
-            <wp:effectExtent l="0" t="0" r="0" b="0"/>
+            <wp:extent cx="2920116" cy="2870200"/>
+            <wp:effectExtent l="152400" t="152400" r="356870" b="368300"/>
             <wp:docPr id="12" name="Imagen 12"/>
             <wp:cNvGraphicFramePr>
               <a:graphicFrameLocks xmlns:a="http://schemas.openxmlformats.org/drawingml/2006/main" noChangeAspect="1"/>
@@ -304,7 +591,7 @@
                     <pic:cNvPicPr/>
                   </pic:nvPicPr>
                   <pic:blipFill>
-                    <a:blip r:embed="rId7"/>
+                    <a:blip r:embed="rId11"/>
                     <a:stretch>
                       <a:fillRect/>
                     </a:stretch>
@@ -312,11 +599,21 @@
                   <pic:spPr>
                     <a:xfrm>
                       <a:off x="0" y="0"/>
-                      <a:ext cx="4458322" cy="4382112"/>
+                      <a:ext cx="2922097" cy="2872147"/>
                     </a:xfrm>
                     <a:prstGeom prst="rect">
                       <a:avLst/>
                     </a:prstGeom>
+                    <a:ln>
+                      <a:noFill/>
+                    </a:ln>
+                    <a:effectLst>
+                      <a:outerShdw blurRad="292100" dist="139700" dir="2700000" algn="tl" rotWithShape="0">
+                        <a:srgbClr val="333333">
+                          <a:alpha val="65000"/>
+                        </a:srgbClr>
+                      </a:outerShdw>
+                    </a:effectLst>
                   </pic:spPr>
                 </pic:pic>
               </a:graphicData>
@@ -353,8 +650,8 @@
         <w:lastRenderedPageBreak/>
         <w:drawing>
           <wp:inline distT="0" distB="0" distL="0" distR="0" wp14:anchorId="5E8FD415" wp14:editId="4793859A">
-            <wp:extent cx="5287113" cy="4277322"/>
-            <wp:effectExtent l="0" t="0" r="8890" b="9525"/>
+            <wp:extent cx="2153796" cy="1742440"/>
+            <wp:effectExtent l="152400" t="152400" r="361315" b="353060"/>
             <wp:docPr id="13" name="Imagen 13"/>
             <wp:cNvGraphicFramePr>
               <a:graphicFrameLocks xmlns:a="http://schemas.openxmlformats.org/drawingml/2006/main" noChangeAspect="1"/>
@@ -367,7 +664,7 @@
                     <pic:cNvPicPr/>
                   </pic:nvPicPr>
                   <pic:blipFill>
-                    <a:blip r:embed="rId8"/>
+                    <a:blip r:embed="rId12"/>
                     <a:stretch>
                       <a:fillRect/>
                     </a:stretch>
@@ -375,11 +672,21 @@
                   <pic:spPr>
                     <a:xfrm>
                       <a:off x="0" y="0"/>
-                      <a:ext cx="5287113" cy="4277322"/>
+                      <a:ext cx="2157693" cy="1745593"/>
                     </a:xfrm>
                     <a:prstGeom prst="rect">
                       <a:avLst/>
                     </a:prstGeom>
+                    <a:ln>
+                      <a:noFill/>
+                    </a:ln>
+                    <a:effectLst>
+                      <a:outerShdw blurRad="292100" dist="139700" dir="2700000" algn="tl" rotWithShape="0">
+                        <a:srgbClr val="333333">
+                          <a:alpha val="65000"/>
+                        </a:srgbClr>
+                      </a:outerShdw>
+                    </a:effectLst>
                   </pic:spPr>
                 </pic:pic>
               </a:graphicData>
@@ -387,8 +694,6 @@
           </wp:inline>
         </w:drawing>
       </w:r>
-      <w:bookmarkStart w:id="0" w:name="_GoBack"/>
-      <w:bookmarkEnd w:id="0"/>
     </w:p>
     <w:p>
       <w:pPr>

</xml_diff>